<commit_message>
Fixing package structure and builds
</commit_message>
<xml_diff>
--- a/Documents/Junit_emma/JUNIT_EMMA_CODE_COVERAGE.docx
+++ b/Documents/Junit_emma/JUNIT_EMMA_CODE_COVERAGE.docx
@@ -4,29 +4,19 @@
   <w:body>
     <w:p>
       <w:r>
-        <w:t xml:space="preserve">Steps to run code coverage with </w:t>
+        <w:t xml:space="preserve">Steps to run code coverage with emma eclipse plugin </w:t>
       </w:r>
-      <w:proofErr w:type="spellStart"/>
-      <w:proofErr w:type="gramStart"/>
+    </w:p>
+    <w:p>
       <w:r>
-        <w:t>emma</w:t>
-      </w:r>
-      <w:proofErr w:type="spellEnd"/>
-      <w:proofErr w:type="gramEnd"/>
-      <w:r>
-        <w:t xml:space="preserve"> eclipse plugin </w:t>
-      </w:r>
-    </w:p>
-    <w:p>
-      <w:r>
         <w:rPr>
           <w:noProof/>
         </w:rPr>
         <w:drawing>
-          <wp:inline distT="0" distB="0" distL="0" distR="0" wp14:anchorId="72CD18D4" wp14:editId="217B9A5F">
+          <wp:inline distT="0" distB="0" distL="0" distR="0" wp14:anchorId="31465070" wp14:editId="229877CC">
             <wp:extent cx="5943600" cy="3341370"/>
             <wp:effectExtent l="0" t="0" r="0" b="0"/>
-            <wp:docPr id="3" name="Picture 3"/>
+            <wp:docPr id="7" name="Picture 7"/>
             <wp:cNvGraphicFramePr>
               <a:graphicFrameLocks xmlns:a="http://schemas.openxmlformats.org/drawingml/2006/main" noChangeAspect="1"/>
             </wp:cNvGraphicFramePr>
@@ -59,17 +49,23 @@
         </w:drawing>
       </w:r>
     </w:p>
-    <w:p/>
     <w:p>
       <w:r>
+        <w:t>Screenshot after running the coverage</w:t>
+      </w:r>
+      <w:bookmarkStart w:id="0" w:name="_GoBack"/>
+      <w:bookmarkEnd w:id="0"/>
+    </w:p>
+    <w:p>
+      <w:r>
         <w:rPr>
           <w:noProof/>
         </w:rPr>
         <w:drawing>
-          <wp:inline distT="0" distB="0" distL="0" distR="0" wp14:anchorId="077DF03F" wp14:editId="057661C7">
-            <wp:extent cx="5943600" cy="2693670"/>
-            <wp:effectExtent l="0" t="0" r="0" b="0"/>
-            <wp:docPr id="1" name="Picture 1"/>
+          <wp:inline distT="0" distB="0" distL="0" distR="0" wp14:anchorId="6B1237AF" wp14:editId="5AF79B9B">
+            <wp:extent cx="5943600" cy="1139190"/>
+            <wp:effectExtent l="0" t="0" r="0" b="3810"/>
+            <wp:docPr id="8" name="Picture 8"/>
             <wp:cNvGraphicFramePr>
               <a:graphicFrameLocks xmlns:a="http://schemas.openxmlformats.org/drawingml/2006/main" noChangeAspect="1"/>
             </wp:cNvGraphicFramePr>
@@ -89,7 +85,7 @@
                   <pic:spPr>
                     <a:xfrm>
                       <a:off x="0" y="0"/>
-                      <a:ext cx="5943600" cy="2693670"/>
+                      <a:ext cx="5943600" cy="1139190"/>
                     </a:xfrm>
                     <a:prstGeom prst="rect">
                       <a:avLst/>
@@ -102,17 +98,17 @@
         </w:drawing>
       </w:r>
     </w:p>
+    <w:p/>
     <w:p>
       <w:r>
         <w:rPr>
           <w:noProof/>
         </w:rPr>
-        <w:lastRenderedPageBreak/>
         <w:drawing>
-          <wp:inline distT="0" distB="0" distL="0" distR="0" wp14:anchorId="024EDB7D" wp14:editId="5F541B64">
-            <wp:extent cx="5943600" cy="2710180"/>
-            <wp:effectExtent l="0" t="0" r="0" b="0"/>
-            <wp:docPr id="2" name="Picture 2"/>
+          <wp:inline distT="0" distB="0" distL="0" distR="0" wp14:anchorId="6CDD14A1" wp14:editId="7AF08432">
+            <wp:extent cx="5943600" cy="2352675"/>
+            <wp:effectExtent l="0" t="0" r="0" b="9525"/>
+            <wp:docPr id="1" name="Picture 1"/>
             <wp:cNvGraphicFramePr>
               <a:graphicFrameLocks xmlns:a="http://schemas.openxmlformats.org/drawingml/2006/main" noChangeAspect="1"/>
             </wp:cNvGraphicFramePr>
@@ -132,7 +128,7 @@
                   <pic:spPr>
                     <a:xfrm>
                       <a:off x="0" y="0"/>
-                      <a:ext cx="5943600" cy="2710180"/>
+                      <a:ext cx="5943600" cy="2352675"/>
                     </a:xfrm>
                     <a:prstGeom prst="rect">
                       <a:avLst/>
@@ -158,25 +154,16 @@
           <w:noProof/>
         </w:rPr>
       </w:pPr>
-    </w:p>
-    <w:p>
-      <w:pPr>
-        <w:rPr>
-          <w:noProof/>
-        </w:rPr>
-      </w:pPr>
-    </w:p>
-    <w:p/>
-    <w:p>
       <w:r>
         <w:rPr>
           <w:noProof/>
         </w:rPr>
+        <w:lastRenderedPageBreak/>
         <w:drawing>
-          <wp:inline distT="0" distB="0" distL="0" distR="0" wp14:anchorId="64AC84B1" wp14:editId="2898D3F7">
+          <wp:inline distT="0" distB="0" distL="0" distR="0" wp14:anchorId="6951B1F2" wp14:editId="08271CA3">
             <wp:extent cx="5943600" cy="3202305"/>
             <wp:effectExtent l="0" t="0" r="0" b="0"/>
-            <wp:docPr id="4" name="Picture 4"/>
+            <wp:docPr id="10" name="Picture 10"/>
             <wp:cNvGraphicFramePr>
               <a:graphicFrameLocks xmlns:a="http://schemas.openxmlformats.org/drawingml/2006/main" noChangeAspect="1"/>
             </wp:cNvGraphicFramePr>
@@ -210,16 +197,27 @@
       </w:r>
     </w:p>
     <w:p>
+      <w:pPr>
+        <w:rPr>
+          <w:noProof/>
+        </w:rPr>
+      </w:pPr>
+    </w:p>
+    <w:p>
+      <w:pPr>
+        <w:rPr>
+          <w:noProof/>
+        </w:rPr>
+      </w:pPr>
       <w:r>
         <w:rPr>
           <w:noProof/>
         </w:rPr>
-        <w:lastRenderedPageBreak/>
         <w:drawing>
-          <wp:inline distT="0" distB="0" distL="0" distR="0" wp14:anchorId="69EEB446" wp14:editId="1DF35BE5">
+          <wp:inline distT="0" distB="0" distL="0" distR="0" wp14:anchorId="0C802AD2" wp14:editId="791BC001">
             <wp:extent cx="5943600" cy="3202305"/>
             <wp:effectExtent l="0" t="0" r="0" b="0"/>
-            <wp:docPr id="5" name="Picture 5"/>
+            <wp:docPr id="11" name="Picture 11"/>
             <wp:cNvGraphicFramePr>
               <a:graphicFrameLocks xmlns:a="http://schemas.openxmlformats.org/drawingml/2006/main" noChangeAspect="1"/>
             </wp:cNvGraphicFramePr>
@@ -252,9 +250,19 @@
         </w:drawing>
       </w:r>
     </w:p>
+    <w:p>
+      <w:pPr>
+        <w:rPr>
+          <w:noProof/>
+        </w:rPr>
+      </w:pPr>
+    </w:p>
     <w:p/>
+    <w:p/>
+    <w:p/>
     <w:p>
       <w:r>
+        <w:lastRenderedPageBreak/>
         <w:t>Exporting the report generated by JACOCO plugin</w:t>
       </w:r>
     </w:p>
@@ -264,10 +272,10 @@
           <w:noProof/>
         </w:rPr>
         <w:drawing>
-          <wp:inline distT="0" distB="0" distL="0" distR="0" wp14:anchorId="467730AC" wp14:editId="6023B545">
+          <wp:inline distT="0" distB="0" distL="0" distR="0" wp14:anchorId="5267C903" wp14:editId="540FECC8">
             <wp:extent cx="5943600" cy="3341370"/>
             <wp:effectExtent l="0" t="0" r="0" b="0"/>
-            <wp:docPr id="6" name="Picture 6"/>
+            <wp:docPr id="12" name="Picture 12"/>
             <wp:cNvGraphicFramePr>
               <a:graphicFrameLocks xmlns:a="http://schemas.openxmlformats.org/drawingml/2006/main" noChangeAspect="1"/>
             </wp:cNvGraphicFramePr>
@@ -299,8 +307,49 @@
           </wp:inline>
         </w:drawing>
       </w:r>
-      <w:bookmarkStart w:id="0" w:name="_GoBack"/>
-      <w:bookmarkEnd w:id="0"/>
+    </w:p>
+    <w:p/>
+    <w:p>
+      <w:r>
+        <w:rPr>
+          <w:noProof/>
+        </w:rPr>
+        <w:drawing>
+          <wp:inline distT="0" distB="0" distL="0" distR="0" wp14:anchorId="440729D0" wp14:editId="4625AE66">
+            <wp:extent cx="4000500" cy="3619500"/>
+            <wp:effectExtent l="0" t="0" r="0" b="0"/>
+            <wp:docPr id="13" name="Picture 13"/>
+            <wp:cNvGraphicFramePr>
+              <a:graphicFrameLocks xmlns:a="http://schemas.openxmlformats.org/drawingml/2006/main" noChangeAspect="1"/>
+            </wp:cNvGraphicFramePr>
+            <a:graphic xmlns:a="http://schemas.openxmlformats.org/drawingml/2006/main">
+              <a:graphicData uri="http://schemas.openxmlformats.org/drawingml/2006/picture">
+                <pic:pic xmlns:pic="http://schemas.openxmlformats.org/drawingml/2006/picture">
+                  <pic:nvPicPr>
+                    <pic:cNvPr id="1" name=""/>
+                    <pic:cNvPicPr/>
+                  </pic:nvPicPr>
+                  <pic:blipFill>
+                    <a:blip r:embed="rId10"/>
+                    <a:stretch>
+                      <a:fillRect/>
+                    </a:stretch>
+                  </pic:blipFill>
+                  <pic:spPr>
+                    <a:xfrm>
+                      <a:off x="0" y="0"/>
+                      <a:ext cx="4002349" cy="3621173"/>
+                    </a:xfrm>
+                    <a:prstGeom prst="rect">
+                      <a:avLst/>
+                    </a:prstGeom>
+                  </pic:spPr>
+                </pic:pic>
+              </a:graphicData>
+            </a:graphic>
+          </wp:inline>
+        </w:drawing>
+      </w:r>
     </w:p>
     <w:sectPr>
       <w:pgSz w:w="12240" w:h="15840"/>

</xml_diff>